<commit_message>
Fin test 1 cpu partie 2
</commit_message>
<xml_diff>
--- a/TP2-20191HSErapport.docx
+++ b/TP2-20191HSErapport.docx
@@ -21056,6 +21056,7 @@
       <w:tblGrid>
         <w:gridCol w:w="1619"/>
         <w:gridCol w:w="3084"/>
+        <w:gridCol w:w="3084"/>
       </w:tblGrid>
       <w:tr>
         <w:tc>
@@ -21137,6 +21138,124 @@
                 <w:lang w:val="fr-FR"/>
               </w:rPr>
               <w:t>Temps d’exécution moyen par itération</w:t>
+            </w:r>
+            <w:r>
+              <w:rPr>
+                <w:b/>
+                <w:bCs/>
+                <w:sz w:val="17"/>
+                <w:szCs w:val="17"/>
+                <w:lang w:val="fr-FR"/>
+              </w:rPr>
+              <w:t xml:space="preserve"> (1 CPU)</w:t>
+            </w:r>
+          </w:p>
+        </w:tc>
+        <w:tc>
+          <w:tcPr>
+            <w:tcW w:w="3084" w:type="dxa"/>
+            <w:tcBorders>
+              <w:top w:val="single" w:sz="2" w:space="0" w:color="CBCBCB"/>
+              <w:left w:val="single" w:sz="2" w:space="0" w:color="CBCBCB"/>
+              <w:bottom w:val="single" w:sz="2" w:space="0" w:color="CBCBCB"/>
+              <w:right w:val="single" w:sz="2" w:space="0" w:color="CBCBCB"/>
+            </w:tcBorders>
+          </w:tcPr>
+          <w:p>
+            <w:pPr>
+              <w:widowControl/>
+              <w:autoSpaceDN/>
+              <w:adjustRightInd/>
+              <w:jc w:val="center"/>
+              <w:rPr>
+                <w:b/>
+                <w:bCs/>
+                <w:sz w:val="17"/>
+                <w:szCs w:val="17"/>
+                <w:lang w:val="fr-FR"/>
+              </w:rPr>
+            </w:pPr>
+            <w:r>
+              <w:rPr>
+                <w:b/>
+                <w:bCs/>
+                <w:sz w:val="17"/>
+                <w:szCs w:val="17"/>
+                <w:lang w:val="fr-FR"/>
+              </w:rPr>
+              <w:t xml:space="preserve">Temps d’exécution moyen par </w:t>
+            </w:r>
+            <w:proofErr w:type="gramStart"/>
+            <w:r>
+              <w:rPr>
+                <w:b/>
+                <w:bCs/>
+                <w:sz w:val="17"/>
+                <w:szCs w:val="17"/>
+                <w:lang w:val="fr-FR"/>
+              </w:rPr>
+              <w:t>itération</w:t>
+            </w:r>
+            <w:r>
+              <w:rPr>
+                <w:b/>
+                <w:bCs/>
+                <w:sz w:val="17"/>
+                <w:szCs w:val="17"/>
+                <w:lang w:val="fr-FR"/>
+              </w:rPr>
+              <w:t>s</w:t>
+            </w:r>
+            <w:r>
+              <w:rPr>
+                <w:b/>
+                <w:bCs/>
+                <w:sz w:val="17"/>
+                <w:szCs w:val="17"/>
+                <w:lang w:val="fr-FR"/>
+              </w:rPr>
+              <w:t xml:space="preserve"> </w:t>
+            </w:r>
+            <w:r>
+              <w:rPr>
+                <w:b/>
+                <w:bCs/>
+                <w:sz w:val="17"/>
+                <w:szCs w:val="17"/>
+                <w:lang w:val="fr-FR"/>
+              </w:rPr>
+              <w:t xml:space="preserve"> </w:t>
+            </w:r>
+            <w:r>
+              <w:rPr>
+                <w:b/>
+                <w:bCs/>
+                <w:sz w:val="17"/>
+                <w:szCs w:val="17"/>
+                <w:lang w:val="fr-FR"/>
+              </w:rPr>
+              <w:t>(</w:t>
+            </w:r>
+            <w:proofErr w:type="gramEnd"/>
+            <w:r>
+              <w:rPr>
+                <w:b/>
+                <w:bCs/>
+                <w:sz w:val="17"/>
+                <w:szCs w:val="17"/>
+                <w:lang w:val="fr-FR"/>
+              </w:rPr>
+              <w:t>2</w:t>
+            </w:r>
+            <w:r>
+              <w:rPr>
+                <w:b/>
+                <w:bCs/>
+                <w:sz w:val="17"/>
+                <w:szCs w:val="17"/>
+                <w:lang w:val="fr-FR"/>
+              </w:rPr>
+              <w:t xml:space="preserve"> CPU)</w:t>
             </w:r>
           </w:p>
         </w:tc>
@@ -21220,51 +21339,6 @@
             </w:r>
           </w:p>
         </w:tc>
-      </w:tr>
-      <w:tr>
-        <w:tc>
-          <w:tcPr>
-            <w:tcW w:w="1619" w:type="dxa"/>
-            <w:tcBorders>
-              <w:top w:val="single" w:sz="2" w:space="0" w:color="CBCBCB"/>
-              <w:left w:val="single" w:sz="2" w:space="0" w:color="CBCBCB"/>
-              <w:bottom w:val="single" w:sz="2" w:space="0" w:color="CBCBCB"/>
-              <w:right w:val="single" w:sz="2" w:space="0" w:color="CBCBCB"/>
-            </w:tcBorders>
-            <w:tcMar>
-              <w:top w:w="0" w:type="dxa"/>
-              <w:left w:w="75" w:type="dxa"/>
-              <w:bottom w:w="0" w:type="dxa"/>
-              <w:right w:w="75" w:type="dxa"/>
-            </w:tcMar>
-            <w:hideMark/>
-          </w:tcPr>
-          <w:p>
-            <w:pPr>
-              <w:widowControl/>
-              <w:autoSpaceDN/>
-              <w:adjustRightInd/>
-              <w:jc w:val="center"/>
-              <w:rPr>
-                <w:rFonts w:ascii="Courier New" w:hAnsi="Courier New" w:cs="Courier New"/>
-                <w:sz w:val="17"/>
-                <w:szCs w:val="17"/>
-                <w:lang w:val="fr-FR"/>
-              </w:rPr>
-            </w:pPr>
-            <w:proofErr w:type="spellStart"/>
-            <w:r>
-              <w:rPr>
-                <w:rFonts w:ascii="Courier New" w:hAnsi="Courier New" w:cs="Courier New"/>
-                <w:sz w:val="17"/>
-                <w:szCs w:val="17"/>
-                <w:lang w:val="fr-FR"/>
-              </w:rPr>
-              <w:t>BadLock</w:t>
-            </w:r>
-            <w:proofErr w:type="spellEnd"/>
-          </w:p>
-        </w:tc>
         <w:tc>
           <w:tcPr>
             <w:tcW w:w="3084" w:type="dxa"/>
@@ -21274,13 +21348,6 @@
               <w:bottom w:val="single" w:sz="2" w:space="0" w:color="CBCBCB"/>
               <w:right w:val="single" w:sz="2" w:space="0" w:color="CBCBCB"/>
             </w:tcBorders>
-            <w:tcMar>
-              <w:top w:w="0" w:type="dxa"/>
-              <w:left w:w="75" w:type="dxa"/>
-              <w:bottom w:w="0" w:type="dxa"/>
-              <w:right w:w="75" w:type="dxa"/>
-            </w:tcMar>
-            <w:hideMark/>
           </w:tcPr>
           <w:p>
             <w:pPr>
@@ -21294,14 +21361,6 @@
                 <w:lang w:val="fr-FR"/>
               </w:rPr>
             </w:pPr>
-            <w:r>
-              <w:rPr>
-                <w:sz w:val="17"/>
-                <w:szCs w:val="17"/>
-                <w:lang w:val="fr-FR"/>
-              </w:rPr>
-              <w:t>Real : 0.09221 s</w:t>
-            </w:r>
           </w:p>
         </w:tc>
       </w:tr>
@@ -21344,7 +21403,7 @@
                 <w:szCs w:val="17"/>
                 <w:lang w:val="fr-FR"/>
               </w:rPr>
-              <w:t>AtomicLock</w:t>
+              <w:t>BadLock</w:t>
             </w:r>
             <w:proofErr w:type="spellEnd"/>
           </w:p>
@@ -21384,8 +21443,32 @@
                 <w:szCs w:val="17"/>
                 <w:lang w:val="fr-FR"/>
               </w:rPr>
-              <w:t>Real : 0.57284 s</w:t>
-            </w:r>
+              <w:t>Real : 0.09221 s</w:t>
+            </w:r>
+          </w:p>
+        </w:tc>
+        <w:tc>
+          <w:tcPr>
+            <w:tcW w:w="3084" w:type="dxa"/>
+            <w:tcBorders>
+              <w:top w:val="single" w:sz="2" w:space="0" w:color="CBCBCB"/>
+              <w:left w:val="single" w:sz="2" w:space="0" w:color="CBCBCB"/>
+              <w:bottom w:val="single" w:sz="2" w:space="0" w:color="CBCBCB"/>
+              <w:right w:val="single" w:sz="2" w:space="0" w:color="CBCBCB"/>
+            </w:tcBorders>
+          </w:tcPr>
+          <w:p>
+            <w:pPr>
+              <w:widowControl/>
+              <w:autoSpaceDN/>
+              <w:adjustRightInd/>
+              <w:jc w:val="center"/>
+              <w:rPr>
+                <w:sz w:val="17"/>
+                <w:szCs w:val="17"/>
+                <w:lang w:val="fr-FR"/>
+              </w:rPr>
+            </w:pPr>
           </w:p>
         </w:tc>
       </w:tr>
@@ -21421,7 +21504,6 @@
               </w:rPr>
             </w:pPr>
             <w:proofErr w:type="spellStart"/>
-            <w:proofErr w:type="gramStart"/>
             <w:r>
               <w:rPr>
                 <w:rFonts w:ascii="Courier New" w:hAnsi="Courier New" w:cs="Courier New"/>
@@ -21429,17 +21511,7 @@
                 <w:szCs w:val="17"/>
                 <w:lang w:val="fr-FR"/>
               </w:rPr>
-              <w:t>pthread</w:t>
-            </w:r>
-            <w:proofErr w:type="gramEnd"/>
-            <w:r>
-              <w:rPr>
-                <w:rFonts w:ascii="Courier New" w:hAnsi="Courier New" w:cs="Courier New"/>
-                <w:sz w:val="17"/>
-                <w:szCs w:val="17"/>
-                <w:lang w:val="fr-FR"/>
-              </w:rPr>
-              <w:t>_mutex</w:t>
+              <w:t>AtomicLock</w:t>
             </w:r>
             <w:proofErr w:type="spellEnd"/>
           </w:p>
@@ -21479,8 +21551,151 @@
                 <w:szCs w:val="17"/>
                 <w:lang w:val="fr-FR"/>
               </w:rPr>
+              <w:t>Real : 0.57284 s</w:t>
+            </w:r>
+          </w:p>
+        </w:tc>
+        <w:tc>
+          <w:tcPr>
+            <w:tcW w:w="3084" w:type="dxa"/>
+            <w:tcBorders>
+              <w:top w:val="single" w:sz="2" w:space="0" w:color="CBCBCB"/>
+              <w:left w:val="single" w:sz="2" w:space="0" w:color="CBCBCB"/>
+              <w:bottom w:val="single" w:sz="2" w:space="0" w:color="CBCBCB"/>
+              <w:right w:val="single" w:sz="2" w:space="0" w:color="CBCBCB"/>
+            </w:tcBorders>
+          </w:tcPr>
+          <w:p>
+            <w:pPr>
+              <w:widowControl/>
+              <w:autoSpaceDN/>
+              <w:adjustRightInd/>
+              <w:jc w:val="center"/>
+              <w:rPr>
+                <w:sz w:val="17"/>
+                <w:szCs w:val="17"/>
+                <w:lang w:val="fr-FR"/>
+              </w:rPr>
+            </w:pPr>
+          </w:p>
+        </w:tc>
+      </w:tr>
+      <w:tr>
+        <w:tc>
+          <w:tcPr>
+            <w:tcW w:w="1619" w:type="dxa"/>
+            <w:tcBorders>
+              <w:top w:val="single" w:sz="2" w:space="0" w:color="CBCBCB"/>
+              <w:left w:val="single" w:sz="2" w:space="0" w:color="CBCBCB"/>
+              <w:bottom w:val="single" w:sz="2" w:space="0" w:color="CBCBCB"/>
+              <w:right w:val="single" w:sz="2" w:space="0" w:color="CBCBCB"/>
+            </w:tcBorders>
+            <w:tcMar>
+              <w:top w:w="0" w:type="dxa"/>
+              <w:left w:w="75" w:type="dxa"/>
+              <w:bottom w:w="0" w:type="dxa"/>
+              <w:right w:w="75" w:type="dxa"/>
+            </w:tcMar>
+            <w:hideMark/>
+          </w:tcPr>
+          <w:p>
+            <w:pPr>
+              <w:widowControl/>
+              <w:autoSpaceDN/>
+              <w:adjustRightInd/>
+              <w:jc w:val="center"/>
+              <w:rPr>
+                <w:rFonts w:ascii="Courier New" w:hAnsi="Courier New" w:cs="Courier New"/>
+                <w:sz w:val="17"/>
+                <w:szCs w:val="17"/>
+                <w:lang w:val="fr-FR"/>
+              </w:rPr>
+            </w:pPr>
+            <w:proofErr w:type="spellStart"/>
+            <w:proofErr w:type="gramStart"/>
+            <w:r>
+              <w:rPr>
+                <w:rFonts w:ascii="Courier New" w:hAnsi="Courier New" w:cs="Courier New"/>
+                <w:sz w:val="17"/>
+                <w:szCs w:val="17"/>
+                <w:lang w:val="fr-FR"/>
+              </w:rPr>
+              <w:t>pthread</w:t>
+            </w:r>
+            <w:proofErr w:type="gramEnd"/>
+            <w:r>
+              <w:rPr>
+                <w:rFonts w:ascii="Courier New" w:hAnsi="Courier New" w:cs="Courier New"/>
+                <w:sz w:val="17"/>
+                <w:szCs w:val="17"/>
+                <w:lang w:val="fr-FR"/>
+              </w:rPr>
+              <w:t>_mutex</w:t>
+            </w:r>
+            <w:proofErr w:type="spellEnd"/>
+          </w:p>
+        </w:tc>
+        <w:tc>
+          <w:tcPr>
+            <w:tcW w:w="3084" w:type="dxa"/>
+            <w:tcBorders>
+              <w:top w:val="single" w:sz="2" w:space="0" w:color="CBCBCB"/>
+              <w:left w:val="single" w:sz="2" w:space="0" w:color="CBCBCB"/>
+              <w:bottom w:val="single" w:sz="2" w:space="0" w:color="CBCBCB"/>
+              <w:right w:val="single" w:sz="2" w:space="0" w:color="CBCBCB"/>
+            </w:tcBorders>
+            <w:tcMar>
+              <w:top w:w="0" w:type="dxa"/>
+              <w:left w:w="75" w:type="dxa"/>
+              <w:bottom w:w="0" w:type="dxa"/>
+              <w:right w:w="75" w:type="dxa"/>
+            </w:tcMar>
+            <w:hideMark/>
+          </w:tcPr>
+          <w:p>
+            <w:pPr>
+              <w:widowControl/>
+              <w:autoSpaceDN/>
+              <w:adjustRightInd/>
+              <w:jc w:val="center"/>
+              <w:rPr>
+                <w:sz w:val="17"/>
+                <w:szCs w:val="17"/>
+                <w:lang w:val="fr-FR"/>
+              </w:rPr>
+            </w:pPr>
+            <w:r>
+              <w:rPr>
+                <w:sz w:val="17"/>
+                <w:szCs w:val="17"/>
+                <w:lang w:val="fr-FR"/>
+              </w:rPr>
               <w:t>Real : 0.44224 s</w:t>
             </w:r>
+          </w:p>
+        </w:tc>
+        <w:tc>
+          <w:tcPr>
+            <w:tcW w:w="3084" w:type="dxa"/>
+            <w:tcBorders>
+              <w:top w:val="single" w:sz="2" w:space="0" w:color="CBCBCB"/>
+              <w:left w:val="single" w:sz="2" w:space="0" w:color="CBCBCB"/>
+              <w:bottom w:val="single" w:sz="2" w:space="0" w:color="CBCBCB"/>
+              <w:right w:val="single" w:sz="2" w:space="0" w:color="CBCBCB"/>
+            </w:tcBorders>
+          </w:tcPr>
+          <w:p>
+            <w:pPr>
+              <w:widowControl/>
+              <w:autoSpaceDN/>
+              <w:adjustRightInd/>
+              <w:jc w:val="center"/>
+              <w:rPr>
+                <w:sz w:val="17"/>
+                <w:szCs w:val="17"/>
+                <w:lang w:val="fr-FR"/>
+              </w:rPr>
+            </w:pPr>
           </w:p>
         </w:tc>
       </w:tr>
@@ -21747,6 +21962,16 @@
               </w:rPr>
               <w:t xml:space="preserve"> Algorithme</w:t>
             </w:r>
+            <w:r>
+              <w:rPr>
+                <w:b/>
+                <w:bCs/>
+                <w:sz w:val="17"/>
+                <w:szCs w:val="17"/>
+                <w:lang w:val="fr-FR"/>
+              </w:rPr>
+              <w:t xml:space="preserve"> 1 CPU</w:t>
+            </w:r>
           </w:p>
         </w:tc>
       </w:tr>
@@ -22113,6 +22338,14 @@
                 <w:lang w:val="fr-FR"/>
               </w:rPr>
             </w:pPr>
+            <w:r>
+              <w:rPr>
+                <w:sz w:val="17"/>
+                <w:szCs w:val="17"/>
+                <w:lang w:val="fr-FR"/>
+              </w:rPr>
+              <w:t>0.000%</w:t>
+            </w:r>
           </w:p>
         </w:tc>
         <w:tc>
@@ -22168,6 +22401,14 @@
                 <w:lang w:val="fr-FR"/>
               </w:rPr>
             </w:pPr>
+            <w:r>
+              <w:rPr>
+                <w:sz w:val="17"/>
+                <w:szCs w:val="17"/>
+                <w:lang w:val="fr-FR"/>
+              </w:rPr>
+              <w:t>Correct</w:t>
+            </w:r>
           </w:p>
         </w:tc>
       </w:tr>
@@ -22255,6 +22496,14 @@
                 <w:lang w:val="fr-FR"/>
               </w:rPr>
             </w:pPr>
+            <w:r>
+              <w:rPr>
+                <w:sz w:val="17"/>
+                <w:szCs w:val="17"/>
+                <w:lang w:val="fr-FR"/>
+              </w:rPr>
+              <w:t>0.000%</w:t>
+            </w:r>
           </w:p>
         </w:tc>
         <w:tc>
@@ -22310,6 +22559,16 @@
                 <w:lang w:val="fr-FR"/>
               </w:rPr>
             </w:pPr>
+            <w:r>
+              <w:rPr>
+                <w:sz w:val="17"/>
+                <w:szCs w:val="17"/>
+                <w:lang w:val="fr-FR"/>
+              </w:rPr>
+              <w:t>Correct</w:t>
+            </w:r>
+            <w:bookmarkStart w:id="0" w:name="_GoBack"/>
+            <w:bookmarkEnd w:id="0"/>
           </w:p>
         </w:tc>
       </w:tr>
@@ -22384,7 +22643,13 @@
       </w:r>
       <w:proofErr w:type="spellEnd"/>
       <w:r>
-        <w:t xml:space="preserve"> est exécutée pendant 5 000 boucles.</w:t>
+        <w:t xml:space="preserve"> est exécutée pendant 5 </w:t>
+      </w:r>
+      <w:r>
+        <w:t>5</w:t>
+      </w:r>
+      <w:r>
+        <w:t>00 boucles.</w:t>
       </w:r>
     </w:p>
     <w:p>
@@ -22398,11 +22663,11 @@
       <w:r>
         <w:t xml:space="preserve">La méthode </w:t>
       </w:r>
+      <w:proofErr w:type="spellStart"/>
       <w:r>
         <w:t>pthread_mutex</w:t>
       </w:r>
-      <w:bookmarkStart w:id="0" w:name="_GoBack"/>
-      <w:bookmarkEnd w:id="0"/>
+      <w:proofErr w:type="spellEnd"/>
       <w:r>
         <w:t xml:space="preserve"> est exécutée pendant 5 000 boucles.</w:t>
       </w:r>
@@ -24606,7 +24871,7 @@
 </file>
 
 <file path=customXml/itemProps1.xml><?xml version="1.0" encoding="utf-8"?>
-<ds:datastoreItem xmlns:ds="http://schemas.openxmlformats.org/officeDocument/2006/customXml" ds:itemID="{8A8A5AE6-5AB9-4748-A329-6A19CADEE841}">
+<ds:datastoreItem xmlns:ds="http://schemas.openxmlformats.org/officeDocument/2006/customXml" ds:itemID="{1F27F3B2-8A3F-2C48-B198-83E36B90FDDF}">
   <ds:schemaRefs>
     <ds:schemaRef ds:uri="http://schemas.openxmlformats.org/officeDocument/2006/bibliography"/>
   </ds:schemaRefs>

</xml_diff>